<commit_message>
massive changes with method formatting
</commit_message>
<xml_diff>
--- a/Collection Files/Fruit/Apples/ApplesDrying.docx
+++ b/Collection Files/Fruit/Apples/ApplesDrying.docx
@@ -32,10 +32,7 @@
         </w:rPr>
       </w:pPr>
       <w:r>
-        <w:rPr>
-          <w:rFonts w:cstheme="minorHAnsi"/>
-        </w:rPr>
-        <w:tab/>
+        <w:t xml:space="preserve">                </w:t>
       </w:r>
       <w:r>
         <w:rPr>
@@ -58,10 +55,7 @@
         </w:rPr>
       </w:pPr>
       <w:r>
-        <w:rPr>
-          <w:rFonts w:cstheme="minorHAnsi"/>
-        </w:rPr>
-        <w:tab/>
+        <w:t xml:space="preserve">                </w:t>
       </w:r>
       <w:r>
         <w:rPr>
@@ -76,7 +70,6 @@
     <w:p>
       <w:pPr>
         <w:spacing w:after="0" w:line="240" w:lineRule="auto"/>
-        <w:ind w:firstLine="720"/>
         <w:rPr>
           <w:rFonts w:cstheme="minorHAnsi"/>
         </w:rPr>
@@ -113,7 +106,6 @@
     <w:p>
       <w:pPr>
         <w:spacing w:after="0" w:line="240" w:lineRule="auto"/>
-        <w:ind w:left="720"/>
         <w:rPr>
           <w:rFonts w:cstheme="minorHAnsi"/>
           <w:color w:val="000000"/>
@@ -148,7 +140,6 @@
     <w:p>
       <w:pPr>
         <w:spacing w:after="0" w:line="240" w:lineRule="auto"/>
-        <w:ind w:left="720"/>
         <w:rPr>
           <w:rFonts w:cstheme="minorHAnsi"/>
           <w:color w:val="000000"/>
@@ -162,6 +153,24 @@
           <w:shd w:val="clear" w:color="auto" w:fill="FFFFFF"/>
         </w:rPr>
         <w:t>\n</w:t>
+      </w:r>
+    </w:p>
+    <w:p>
+      <w:pPr>
+        <w:spacing w:after="0" w:line="240" w:lineRule="auto"/>
+        <w:rPr>
+          <w:rFonts w:cstheme="minorHAnsi"/>
+          <w:color w:val="000000"/>
+          <w:shd w:val="clear" w:color="auto" w:fill="FFFFFF"/>
+        </w:rPr>
+      </w:pPr>
+      <w:r>
+        <w:rPr>
+          <w:rFonts w:cstheme="minorHAnsi"/>
+          <w:color w:val="000000"/>
+          <w:spacing w:val="-2"/>
+        </w:rPr>
+        <w:t>Make the acidulated water by adding 1 tablespoon vinegar or lemon juice per quart of water.\n</w:t>
       </w:r>
     </w:p>
     <w:p>
@@ -169,7 +178,6 @@
         <w:pStyle w:val="comp"/>
         <w:shd w:val="clear" w:color="auto" w:fill="FFFFFF"/>
         <w:spacing w:before="0" w:beforeAutospacing="0" w:after="0" w:afterAutospacing="0"/>
-        <w:ind w:left="720"/>
         <w:rPr>
           <w:rFonts w:asciiTheme="minorHAnsi" w:hAnsiTheme="minorHAnsi" w:cstheme="minorHAnsi"/>
           <w:color w:val="000000"/>
@@ -186,7 +194,7 @@
           <w:sz w:val="22"/>
           <w:szCs w:val="22"/>
         </w:rPr>
-        <w:t>Make the acidulated water by adding 1 tablespoon vinegar or lemon juice per quart of water.\n</w:t>
+        <w:t>\n</w:t>
       </w:r>
     </w:p>
     <w:p>
@@ -194,7 +202,6 @@
         <w:pStyle w:val="comp"/>
         <w:shd w:val="clear" w:color="auto" w:fill="FFFFFF"/>
         <w:spacing w:before="0" w:beforeAutospacing="0" w:after="0" w:afterAutospacing="0"/>
-        <w:ind w:left="720"/>
         <w:rPr>
           <w:rFonts w:asciiTheme="minorHAnsi" w:hAnsiTheme="minorHAnsi" w:cstheme="minorHAnsi"/>
           <w:color w:val="000000"/>
@@ -211,132 +218,104 @@
           <w:sz w:val="22"/>
           <w:szCs w:val="22"/>
         </w:rPr>
+        <w:t xml:space="preserve">As you slice the peeled </w:t>
+      </w:r>
+      <w:r>
+        <w:rPr>
+          <w:rFonts w:asciiTheme="minorHAnsi" w:hAnsiTheme="minorHAnsi" w:cstheme="minorHAnsi"/>
+          <w:color w:val="000000"/>
+          <w:spacing w:val="-2"/>
+          <w:sz w:val="22"/>
+          <w:szCs w:val="22"/>
+        </w:rPr>
+        <w:t>Apples</w:t>
+      </w:r>
+      <w:r>
+        <w:rPr>
+          <w:rFonts w:asciiTheme="minorHAnsi" w:hAnsiTheme="minorHAnsi" w:cstheme="minorHAnsi"/>
+          <w:color w:val="000000"/>
+          <w:spacing w:val="-2"/>
+          <w:sz w:val="22"/>
+          <w:szCs w:val="22"/>
+        </w:rPr>
+        <w:t xml:space="preserve">, drop the pieces into the acidulated water. This step minimizes browning while the </w:t>
+      </w:r>
+      <w:r>
+        <w:rPr>
+          <w:rFonts w:asciiTheme="minorHAnsi" w:hAnsiTheme="minorHAnsi" w:cstheme="minorHAnsi"/>
+          <w:color w:val="000000"/>
+          <w:spacing w:val="-2"/>
+          <w:sz w:val="22"/>
+          <w:szCs w:val="22"/>
+        </w:rPr>
+        <w:t>Apples</w:t>
+      </w:r>
+      <w:r>
+        <w:rPr>
+          <w:rFonts w:asciiTheme="minorHAnsi" w:hAnsiTheme="minorHAnsi" w:cstheme="minorHAnsi"/>
+          <w:color w:val="000000"/>
+          <w:spacing w:val="-2"/>
+          <w:sz w:val="22"/>
+          <w:szCs w:val="22"/>
+        </w:rPr>
+        <w:t xml:space="preserve"> dry.\n</w:t>
+      </w:r>
+    </w:p>
+    <w:p>
+      <w:pPr>
+        <w:spacing w:after="0" w:line="240" w:lineRule="auto"/>
+        <w:rPr>
+          <w:rFonts w:cstheme="minorHAnsi"/>
+          <w:color w:val="000000"/>
+          <w:shd w:val="clear" w:color="auto" w:fill="FFFFFF"/>
+        </w:rPr>
+      </w:pPr>
+      <w:r>
+        <w:rPr>
+          <w:rFonts w:cstheme="minorHAnsi"/>
+          <w:color w:val="000000"/>
+          <w:shd w:val="clear" w:color="auto" w:fill="FFFFFF"/>
+        </w:rPr>
         <w:t>\n</w:t>
       </w:r>
     </w:p>
     <w:p>
       <w:pPr>
-        <w:pStyle w:val="comp"/>
-        <w:shd w:val="clear" w:color="auto" w:fill="FFFFFF"/>
-        <w:spacing w:before="0" w:beforeAutospacing="0" w:after="0" w:afterAutospacing="0"/>
-        <w:ind w:left="720"/>
-        <w:rPr>
-          <w:rFonts w:asciiTheme="minorHAnsi" w:hAnsiTheme="minorHAnsi" w:cstheme="minorHAnsi"/>
-          <w:color w:val="000000"/>
-          <w:spacing w:val="-2"/>
-          <w:sz w:val="22"/>
-          <w:szCs w:val="22"/>
-        </w:rPr>
-      </w:pPr>
-      <w:r>
-        <w:rPr>
-          <w:rFonts w:asciiTheme="minorHAnsi" w:hAnsiTheme="minorHAnsi" w:cstheme="minorHAnsi"/>
-          <w:color w:val="000000"/>
-          <w:spacing w:val="-2"/>
-          <w:sz w:val="22"/>
-          <w:szCs w:val="22"/>
-        </w:rPr>
-        <w:t xml:space="preserve">As you slice the peeled </w:t>
-      </w:r>
-      <w:r>
-        <w:rPr>
-          <w:rFonts w:asciiTheme="minorHAnsi" w:hAnsiTheme="minorHAnsi" w:cstheme="minorHAnsi"/>
-          <w:color w:val="000000"/>
-          <w:spacing w:val="-2"/>
-          <w:sz w:val="22"/>
-          <w:szCs w:val="22"/>
+        <w:spacing w:after="0" w:line="240" w:lineRule="auto"/>
+        <w:rPr>
+          <w:rFonts w:cstheme="minorHAnsi"/>
+          <w:color w:val="000000"/>
+          <w:shd w:val="clear" w:color="auto" w:fill="FFFFFF"/>
+        </w:rPr>
+      </w:pPr>
+      <w:r>
+        <w:rPr>
+          <w:rFonts w:cstheme="minorHAnsi"/>
+          <w:color w:val="000000"/>
+          <w:shd w:val="clear" w:color="auto" w:fill="FFFFFF"/>
+        </w:rPr>
+        <w:t xml:space="preserve">Slice the </w:t>
+      </w:r>
+      <w:r>
+        <w:rPr>
+          <w:rFonts w:cstheme="minorHAnsi"/>
+          <w:color w:val="000000"/>
+          <w:shd w:val="clear" w:color="auto" w:fill="FFFFFF"/>
         </w:rPr>
         <w:t>Apples</w:t>
       </w:r>
       <w:r>
         <w:rPr>
-          <w:rFonts w:asciiTheme="minorHAnsi" w:hAnsiTheme="minorHAnsi" w:cstheme="minorHAnsi"/>
-          <w:color w:val="000000"/>
-          <w:spacing w:val="-2"/>
-          <w:sz w:val="22"/>
-          <w:szCs w:val="22"/>
-        </w:rPr>
-        <w:t xml:space="preserve">, drop the pieces into the acidulated water. This step minimizes browning while the </w:t>
-      </w:r>
-      <w:r>
-        <w:rPr>
-          <w:rFonts w:asciiTheme="minorHAnsi" w:hAnsiTheme="minorHAnsi" w:cstheme="minorHAnsi"/>
-          <w:color w:val="000000"/>
-          <w:spacing w:val="-2"/>
-          <w:sz w:val="22"/>
-          <w:szCs w:val="22"/>
-        </w:rPr>
-        <w:t>Apples</w:t>
-      </w:r>
-      <w:r>
-        <w:rPr>
-          <w:rFonts w:asciiTheme="minorHAnsi" w:hAnsiTheme="minorHAnsi" w:cstheme="minorHAnsi"/>
-          <w:color w:val="000000"/>
-          <w:spacing w:val="-2"/>
-          <w:sz w:val="22"/>
-          <w:szCs w:val="22"/>
-        </w:rPr>
-        <w:t xml:space="preserve"> dry.\n</w:t>
+          <w:rFonts w:cstheme="minorHAnsi"/>
+          <w:color w:val="000000"/>
+          <w:shd w:val="clear" w:color="auto" w:fill="FFFFFF"/>
+        </w:rPr>
+        <w:t xml:space="preserve"> evenly into 1/8-inch-thick pieces.\n</w:t>
       </w:r>
     </w:p>
     <w:p>
       <w:pPr>
         <w:spacing w:after="0" w:line="240" w:lineRule="auto"/>
-        <w:ind w:left="720"/>
-        <w:rPr>
-          <w:rFonts w:cstheme="minorHAnsi"/>
-          <w:color w:val="000000"/>
-          <w:shd w:val="clear" w:color="auto" w:fill="FFFFFF"/>
-        </w:rPr>
-      </w:pPr>
-      <w:r>
-        <w:rPr>
-          <w:rFonts w:cstheme="minorHAnsi"/>
-          <w:color w:val="000000"/>
-          <w:shd w:val="clear" w:color="auto" w:fill="FFFFFF"/>
-        </w:rPr>
-        <w:t>\n</w:t>
-      </w:r>
-    </w:p>
-    <w:p>
-      <w:pPr>
-        <w:spacing w:after="0" w:line="240" w:lineRule="auto"/>
-        <w:ind w:left="720"/>
-        <w:rPr>
-          <w:rFonts w:cstheme="minorHAnsi"/>
-          <w:color w:val="000000"/>
-          <w:shd w:val="clear" w:color="auto" w:fill="FFFFFF"/>
-        </w:rPr>
-      </w:pPr>
-      <w:r>
-        <w:rPr>
-          <w:rFonts w:cstheme="minorHAnsi"/>
-          <w:color w:val="000000"/>
-          <w:shd w:val="clear" w:color="auto" w:fill="FFFFFF"/>
-        </w:rPr>
-        <w:t xml:space="preserve">Slice the </w:t>
-      </w:r>
-      <w:r>
-        <w:rPr>
-          <w:rFonts w:cstheme="minorHAnsi"/>
-          <w:color w:val="000000"/>
-          <w:shd w:val="clear" w:color="auto" w:fill="FFFFFF"/>
-        </w:rPr>
-        <w:t>Apples</w:t>
-      </w:r>
-      <w:r>
-        <w:rPr>
-          <w:rFonts w:cstheme="minorHAnsi"/>
-          <w:color w:val="000000"/>
-          <w:shd w:val="clear" w:color="auto" w:fill="FFFFFF"/>
-        </w:rPr>
-        <w:t xml:space="preserve"> evenly into 1/8-inch-thick pieces.\n</w:t>
-      </w:r>
-    </w:p>
-    <w:p>
-      <w:pPr>
-        <w:spacing w:after="0" w:line="240" w:lineRule="auto"/>
-        <w:ind w:left="720"/>
         <w:rPr>
           <w:rFonts w:cstheme="minorHAnsi"/>
           <w:color w:val="000000"/>
@@ -357,7 +336,6 @@
         <w:pStyle w:val="NormalWeb"/>
         <w:shd w:val="clear" w:color="auto" w:fill="FFFFFF"/>
         <w:spacing w:before="0" w:beforeAutospacing="0" w:after="0" w:afterAutospacing="0"/>
-        <w:ind w:left="720"/>
         <w:rPr>
           <w:rFonts w:asciiTheme="minorHAnsi" w:hAnsiTheme="minorHAnsi" w:cstheme="minorHAnsi"/>
           <w:color w:val="000000"/>
@@ -390,7 +368,16 @@
           <w:sz w:val="22"/>
           <w:szCs w:val="22"/>
         </w:rPr>
-        <w:t xml:space="preserve"> have been sliced thinly and evenly, place them on a parchment lined baking sheet. Make sure they do not touch each other as they will stick to one another as they dry out. \n</w:t>
+        <w:t xml:space="preserve"> have been sliced thinly and evenly, place them on a parchment lined baking sheet. </w:t>
+      </w:r>
+      <w:r>
+        <w:rPr>
+          <w:rFonts w:asciiTheme="minorHAnsi" w:hAnsiTheme="minorHAnsi" w:cstheme="minorHAnsi"/>
+          <w:color w:val="000000"/>
+          <w:sz w:val="22"/>
+          <w:szCs w:val="22"/>
+        </w:rPr>
+        <w:t>\n</w:t>
       </w:r>
     </w:p>
     <w:p>
@@ -398,7 +385,6 @@
         <w:pStyle w:val="NormalWeb"/>
         <w:shd w:val="clear" w:color="auto" w:fill="FFFFFF"/>
         <w:spacing w:before="0" w:beforeAutospacing="0" w:after="0" w:afterAutospacing="0"/>
-        <w:ind w:left="720"/>
         <w:rPr>
           <w:rFonts w:asciiTheme="minorHAnsi" w:hAnsiTheme="minorHAnsi" w:cstheme="minorHAnsi"/>
           <w:color w:val="000000"/>
@@ -421,40 +407,21 @@
         <w:pStyle w:val="NormalWeb"/>
         <w:shd w:val="clear" w:color="auto" w:fill="FFFFFF"/>
         <w:spacing w:before="0" w:beforeAutospacing="0" w:after="0" w:afterAutospacing="0"/>
-        <w:ind w:left="720"/>
-        <w:rPr>
-          <w:rFonts w:asciiTheme="minorHAnsi" w:hAnsiTheme="minorHAnsi" w:cstheme="minorHAnsi"/>
-          <w:color w:val="000000"/>
-          <w:sz w:val="22"/>
-          <w:szCs w:val="22"/>
-        </w:rPr>
-      </w:pPr>
-      <w:r>
-        <w:rPr>
-          <w:rFonts w:asciiTheme="minorHAnsi" w:hAnsiTheme="minorHAnsi" w:cstheme="minorHAnsi"/>
-          <w:color w:val="000000"/>
-          <w:sz w:val="22"/>
-          <w:szCs w:val="22"/>
-        </w:rPr>
-        <w:t xml:space="preserve">I almost forgot to mention …preheat your oven to 350 degrees Fahrenheit as you are preparing your </w:t>
-      </w:r>
-      <w:r>
-        <w:rPr>
-          <w:rFonts w:asciiTheme="minorHAnsi" w:hAnsiTheme="minorHAnsi" w:cstheme="minorHAnsi"/>
-          <w:color w:val="000000"/>
-          <w:sz w:val="22"/>
-          <w:szCs w:val="22"/>
-        </w:rPr>
-        <w:t>Apples</w:t>
-      </w:r>
-      <w:r>
-        <w:rPr>
-          <w:rFonts w:asciiTheme="minorHAnsi" w:hAnsiTheme="minorHAnsi" w:cstheme="minorHAnsi"/>
-          <w:color w:val="000000"/>
-          <w:sz w:val="22"/>
-          <w:szCs w:val="22"/>
-        </w:rPr>
-        <w:t>.\n</w:t>
+        <w:rPr>
+          <w:rFonts w:asciiTheme="minorHAnsi" w:hAnsiTheme="minorHAnsi" w:cstheme="minorHAnsi"/>
+          <w:color w:val="000000"/>
+          <w:sz w:val="22"/>
+          <w:szCs w:val="22"/>
+        </w:rPr>
+      </w:pPr>
+      <w:r>
+        <w:rPr>
+          <w:rFonts w:asciiTheme="minorHAnsi" w:hAnsiTheme="minorHAnsi" w:cstheme="minorHAnsi"/>
+          <w:color w:val="000000"/>
+          <w:sz w:val="22"/>
+          <w:szCs w:val="22"/>
+        </w:rPr>
+        <w:t>Make sure they do not touch each other as they will stick to one another as they dry out. \n</w:t>
       </w:r>
     </w:p>
     <w:p>
@@ -462,7 +429,6 @@
         <w:pStyle w:val="NormalWeb"/>
         <w:shd w:val="clear" w:color="auto" w:fill="FFFFFF"/>
         <w:spacing w:before="0" w:beforeAutospacing="0" w:after="0" w:afterAutospacing="0"/>
-        <w:ind w:left="720"/>
         <w:rPr>
           <w:rFonts w:asciiTheme="minorHAnsi" w:hAnsiTheme="minorHAnsi" w:cstheme="minorHAnsi"/>
           <w:color w:val="000000"/>
@@ -485,22 +451,39 @@
         <w:pStyle w:val="NormalWeb"/>
         <w:shd w:val="clear" w:color="auto" w:fill="FFFFFF"/>
         <w:spacing w:before="0" w:beforeAutospacing="0" w:after="0" w:afterAutospacing="0"/>
-        <w:ind w:left="720"/>
-        <w:rPr>
-          <w:rFonts w:asciiTheme="minorHAnsi" w:hAnsiTheme="minorHAnsi" w:cstheme="minorHAnsi"/>
-          <w:color w:val="000000"/>
-          <w:sz w:val="22"/>
-          <w:szCs w:val="22"/>
-        </w:rPr>
-      </w:pPr>
-      <w:r>
-        <w:rPr>
-          <w:rFonts w:asciiTheme="minorHAnsi" w:hAnsiTheme="minorHAnsi" w:cstheme="minorHAnsi"/>
-          <w:color w:val="000000"/>
-          <w:sz w:val="22"/>
-          <w:szCs w:val="22"/>
-        </w:rPr>
-        <w:t>Reduce heat to 200 degrees Fahrenheit when ready.\n</w:t>
+        <w:rPr>
+          <w:rFonts w:asciiTheme="minorHAnsi" w:hAnsiTheme="minorHAnsi" w:cstheme="minorHAnsi"/>
+          <w:color w:val="000000"/>
+          <w:sz w:val="22"/>
+          <w:szCs w:val="22"/>
+        </w:rPr>
+      </w:pPr>
+      <w:r>
+        <w:rPr>
+          <w:rFonts w:asciiTheme="minorHAnsi" w:hAnsiTheme="minorHAnsi" w:cstheme="minorHAnsi"/>
+          <w:color w:val="000000"/>
+          <w:sz w:val="22"/>
+          <w:szCs w:val="22"/>
+        </w:rPr>
+        <w:t xml:space="preserve">I almost forgot to mention …preheat your oven to 350 degrees Fahrenheit as you are preparing your </w:t>
+      </w:r>
+      <w:r>
+        <w:rPr>
+          <w:rFonts w:asciiTheme="minorHAnsi" w:hAnsiTheme="minorHAnsi" w:cstheme="minorHAnsi"/>
+          <w:color w:val="000000"/>
+          <w:sz w:val="22"/>
+          <w:szCs w:val="22"/>
+        </w:rPr>
+        <w:t>Apples</w:t>
+      </w:r>
+      <w:r>
+        <w:rPr>
+          <w:rFonts w:asciiTheme="minorHAnsi" w:hAnsiTheme="minorHAnsi" w:cstheme="minorHAnsi"/>
+          <w:color w:val="000000"/>
+          <w:sz w:val="22"/>
+          <w:szCs w:val="22"/>
+        </w:rPr>
+        <w:t>.\n</w:t>
       </w:r>
     </w:p>
     <w:p>
@@ -508,7 +491,6 @@
         <w:pStyle w:val="NormalWeb"/>
         <w:shd w:val="clear" w:color="auto" w:fill="FFFFFF"/>
         <w:spacing w:before="0" w:beforeAutospacing="0" w:after="0" w:afterAutospacing="0"/>
-        <w:ind w:left="720"/>
         <w:rPr>
           <w:rFonts w:asciiTheme="minorHAnsi" w:hAnsiTheme="minorHAnsi" w:cstheme="minorHAnsi"/>
           <w:color w:val="000000"/>
@@ -531,22 +513,21 @@
         <w:pStyle w:val="NormalWeb"/>
         <w:shd w:val="clear" w:color="auto" w:fill="FFFFFF"/>
         <w:spacing w:before="0" w:beforeAutospacing="0" w:after="0" w:afterAutospacing="0"/>
-        <w:ind w:left="720"/>
-        <w:rPr>
-          <w:rFonts w:asciiTheme="minorHAnsi" w:hAnsiTheme="minorHAnsi" w:cstheme="minorHAnsi"/>
-          <w:color w:val="000000"/>
-          <w:sz w:val="22"/>
-          <w:szCs w:val="22"/>
-        </w:rPr>
-      </w:pPr>
-      <w:r>
-        <w:rPr>
-          <w:rFonts w:asciiTheme="minorHAnsi" w:hAnsiTheme="minorHAnsi" w:cstheme="minorHAnsi"/>
-          <w:color w:val="000000"/>
-          <w:sz w:val="22"/>
-          <w:szCs w:val="22"/>
-        </w:rPr>
-        <w:t>Bake for about an hour or two or until the tops are dry. \n</w:t>
+        <w:rPr>
+          <w:rFonts w:asciiTheme="minorHAnsi" w:hAnsiTheme="minorHAnsi" w:cstheme="minorHAnsi"/>
+          <w:color w:val="000000"/>
+          <w:sz w:val="22"/>
+          <w:szCs w:val="22"/>
+        </w:rPr>
+      </w:pPr>
+      <w:r>
+        <w:rPr>
+          <w:rFonts w:asciiTheme="minorHAnsi" w:hAnsiTheme="minorHAnsi" w:cstheme="minorHAnsi"/>
+          <w:color w:val="000000"/>
+          <w:sz w:val="22"/>
+          <w:szCs w:val="22"/>
+        </w:rPr>
+        <w:t>Reduce heat to 200 degrees Fahrenheit when ready.\n</w:t>
       </w:r>
     </w:p>
     <w:p>
@@ -554,7 +535,6 @@
         <w:pStyle w:val="NormalWeb"/>
         <w:shd w:val="clear" w:color="auto" w:fill="FFFFFF"/>
         <w:spacing w:before="0" w:beforeAutospacing="0" w:after="0" w:afterAutospacing="0"/>
-        <w:ind w:left="720"/>
         <w:rPr>
           <w:rFonts w:asciiTheme="minorHAnsi" w:hAnsiTheme="minorHAnsi" w:cstheme="minorHAnsi"/>
           <w:color w:val="000000"/>
@@ -577,22 +557,21 @@
         <w:pStyle w:val="NormalWeb"/>
         <w:shd w:val="clear" w:color="auto" w:fill="FFFFFF"/>
         <w:spacing w:before="0" w:beforeAutospacing="0" w:after="0" w:afterAutospacing="0"/>
-        <w:ind w:left="720"/>
-        <w:rPr>
-          <w:rFonts w:asciiTheme="minorHAnsi" w:hAnsiTheme="minorHAnsi" w:cstheme="minorHAnsi"/>
-          <w:color w:val="000000"/>
-          <w:sz w:val="22"/>
-          <w:szCs w:val="22"/>
-        </w:rPr>
-      </w:pPr>
-      <w:r>
-        <w:rPr>
-          <w:rFonts w:asciiTheme="minorHAnsi" w:hAnsiTheme="minorHAnsi" w:cstheme="minorHAnsi"/>
-          <w:color w:val="000000"/>
-          <w:sz w:val="22"/>
-          <w:szCs w:val="22"/>
-        </w:rPr>
-        <w:t>Check on them every 15 minutes.\n</w:t>
+        <w:rPr>
+          <w:rFonts w:asciiTheme="minorHAnsi" w:hAnsiTheme="minorHAnsi" w:cstheme="minorHAnsi"/>
+          <w:color w:val="000000"/>
+          <w:sz w:val="22"/>
+          <w:szCs w:val="22"/>
+        </w:rPr>
+      </w:pPr>
+      <w:r>
+        <w:rPr>
+          <w:rFonts w:asciiTheme="minorHAnsi" w:hAnsiTheme="minorHAnsi" w:cstheme="minorHAnsi"/>
+          <w:color w:val="000000"/>
+          <w:sz w:val="22"/>
+          <w:szCs w:val="22"/>
+        </w:rPr>
+        <w:t>Bake for about an hour or two or until the tops are dry. \n</w:t>
       </w:r>
     </w:p>
     <w:p>
@@ -600,7 +579,6 @@
         <w:pStyle w:val="NormalWeb"/>
         <w:shd w:val="clear" w:color="auto" w:fill="FFFFFF"/>
         <w:spacing w:before="0" w:beforeAutospacing="0" w:after="0" w:afterAutospacing="0"/>
-        <w:ind w:left="720"/>
         <w:rPr>
           <w:rFonts w:asciiTheme="minorHAnsi" w:hAnsiTheme="minorHAnsi" w:cstheme="minorHAnsi"/>
           <w:color w:val="000000"/>
@@ -623,22 +601,21 @@
         <w:pStyle w:val="NormalWeb"/>
         <w:shd w:val="clear" w:color="auto" w:fill="FFFFFF"/>
         <w:spacing w:before="0" w:beforeAutospacing="0" w:after="0" w:afterAutospacing="0"/>
-        <w:ind w:left="720"/>
-        <w:rPr>
-          <w:rFonts w:asciiTheme="minorHAnsi" w:hAnsiTheme="minorHAnsi" w:cstheme="minorHAnsi"/>
-          <w:color w:val="000000"/>
-          <w:sz w:val="22"/>
-          <w:szCs w:val="22"/>
-        </w:rPr>
-      </w:pPr>
-      <w:r>
-        <w:rPr>
-          <w:rFonts w:asciiTheme="minorHAnsi" w:hAnsiTheme="minorHAnsi" w:cstheme="minorHAnsi"/>
-          <w:color w:val="000000"/>
-          <w:sz w:val="22"/>
-          <w:szCs w:val="22"/>
-        </w:rPr>
-        <w:t>Flip them over and take a peek every 15 minutes or just to see how they are coming along. You may need to peel them off the parchment paper.\n</w:t>
+        <w:rPr>
+          <w:rFonts w:asciiTheme="minorHAnsi" w:hAnsiTheme="minorHAnsi" w:cstheme="minorHAnsi"/>
+          <w:color w:val="000000"/>
+          <w:sz w:val="22"/>
+          <w:szCs w:val="22"/>
+        </w:rPr>
+      </w:pPr>
+      <w:r>
+        <w:rPr>
+          <w:rFonts w:asciiTheme="minorHAnsi" w:hAnsiTheme="minorHAnsi" w:cstheme="minorHAnsi"/>
+          <w:color w:val="000000"/>
+          <w:sz w:val="22"/>
+          <w:szCs w:val="22"/>
+        </w:rPr>
+        <w:t>Check on them every 15 minutes.\n</w:t>
       </w:r>
     </w:p>
     <w:p>
@@ -646,7 +623,6 @@
         <w:pStyle w:val="NormalWeb"/>
         <w:shd w:val="clear" w:color="auto" w:fill="FFFFFF"/>
         <w:spacing w:before="0" w:beforeAutospacing="0" w:after="0" w:afterAutospacing="0"/>
-        <w:ind w:left="720"/>
         <w:rPr>
           <w:rFonts w:asciiTheme="minorHAnsi" w:hAnsiTheme="minorHAnsi" w:cstheme="minorHAnsi"/>
           <w:color w:val="000000"/>
@@ -669,22 +645,21 @@
         <w:pStyle w:val="NormalWeb"/>
         <w:shd w:val="clear" w:color="auto" w:fill="FFFFFF"/>
         <w:spacing w:before="0" w:beforeAutospacing="0" w:after="0" w:afterAutospacing="0"/>
-        <w:ind w:left="720"/>
-        <w:rPr>
-          <w:rFonts w:asciiTheme="minorHAnsi" w:hAnsiTheme="minorHAnsi" w:cstheme="minorHAnsi"/>
-          <w:color w:val="000000"/>
-          <w:sz w:val="22"/>
-          <w:szCs w:val="22"/>
-        </w:rPr>
-      </w:pPr>
-      <w:r>
-        <w:rPr>
-          <w:rFonts w:asciiTheme="minorHAnsi" w:hAnsiTheme="minorHAnsi" w:cstheme="minorHAnsi"/>
-          <w:color w:val="000000"/>
-          <w:sz w:val="22"/>
-          <w:szCs w:val="22"/>
-        </w:rPr>
-        <w:t>Once they are dried to your satisfaction remove and place in airtight glass jars for storage.\n</w:t>
+        <w:rPr>
+          <w:rFonts w:asciiTheme="minorHAnsi" w:hAnsiTheme="minorHAnsi" w:cstheme="minorHAnsi"/>
+          <w:color w:val="000000"/>
+          <w:sz w:val="22"/>
+          <w:szCs w:val="22"/>
+        </w:rPr>
+      </w:pPr>
+      <w:r>
+        <w:rPr>
+          <w:rFonts w:asciiTheme="minorHAnsi" w:hAnsiTheme="minorHAnsi" w:cstheme="minorHAnsi"/>
+          <w:color w:val="000000"/>
+          <w:sz w:val="22"/>
+          <w:szCs w:val="22"/>
+        </w:rPr>
+        <w:t>Flip them over and take a peek every 15 minutes or just to see how they are coming along. You may need to peel them off the parchment paper.\n</w:t>
       </w:r>
     </w:p>
     <w:p>
@@ -692,7 +667,50 @@
         <w:pStyle w:val="NormalWeb"/>
         <w:shd w:val="clear" w:color="auto" w:fill="FFFFFF"/>
         <w:spacing w:before="0" w:beforeAutospacing="0" w:after="0" w:afterAutospacing="0"/>
-        <w:ind w:left="720"/>
+        <w:rPr>
+          <w:rFonts w:asciiTheme="minorHAnsi" w:hAnsiTheme="minorHAnsi" w:cstheme="minorHAnsi"/>
+          <w:color w:val="000000"/>
+          <w:sz w:val="22"/>
+          <w:szCs w:val="22"/>
+        </w:rPr>
+      </w:pPr>
+      <w:r>
+        <w:rPr>
+          <w:rFonts w:asciiTheme="minorHAnsi" w:hAnsiTheme="minorHAnsi" w:cstheme="minorHAnsi"/>
+          <w:color w:val="000000"/>
+          <w:sz w:val="22"/>
+          <w:szCs w:val="22"/>
+        </w:rPr>
+        <w:t>\n</w:t>
+      </w:r>
+    </w:p>
+    <w:p>
+      <w:pPr>
+        <w:pStyle w:val="NormalWeb"/>
+        <w:shd w:val="clear" w:color="auto" w:fill="FFFFFF"/>
+        <w:spacing w:before="0" w:beforeAutospacing="0" w:after="0" w:afterAutospacing="0"/>
+        <w:rPr>
+          <w:rFonts w:asciiTheme="minorHAnsi" w:hAnsiTheme="minorHAnsi" w:cstheme="minorHAnsi"/>
+          <w:color w:val="000000"/>
+          <w:sz w:val="22"/>
+          <w:szCs w:val="22"/>
+        </w:rPr>
+      </w:pPr>
+      <w:r>
+        <w:rPr>
+          <w:rFonts w:asciiTheme="minorHAnsi" w:hAnsiTheme="minorHAnsi" w:cstheme="minorHAnsi"/>
+          <w:color w:val="000000"/>
+          <w:sz w:val="22"/>
+          <w:szCs w:val="22"/>
+        </w:rPr>
+        <w:t>Once they are dried to your satisfaction remove and place in airtight glass jars for storage.\n</w:t>
+      </w:r>
+    </w:p>
+    <w:p>
+      <w:pPr>
+        <w:pStyle w:val="NormalWeb"/>
+        <w:shd w:val="clear" w:color="auto" w:fill="FFFFFF"/>
+        <w:spacing w:before="0" w:beforeAutospacing="0" w:after="0" w:afterAutospacing="0"/>
         <w:rPr>
           <w:rFonts w:asciiTheme="minorHAnsi" w:hAnsiTheme="minorHAnsi" w:cstheme="minorHAnsi"/>
           <w:color w:val="000000"/>

</xml_diff>